<commit_message>
ajout datasheet + annexe/ maj sch
</commit_message>
<xml_diff>
--- a/Document/Resume semaine 08_10.docx
+++ b/Document/Resume semaine 08_10.docx
@@ -30,8 +30,6 @@
       <w:r>
         <w:t xml:space="preserve"> de cablages</w:t>
       </w:r>
-      <w:bookmarkStart w:id="0" w:name="_GoBack"/>
-      <w:bookmarkEnd w:id="0"/>
     </w:p>
     <w:p>
       <w:pPr>
@@ -543,6 +541,7 @@
         </w:drawing>
       </w:r>
     </w:p>
+    <w:bookmarkStart w:id="0" w:name="_GoBack"/>
     <w:p>
       <w:r>
         <w:rPr>
@@ -622,168 +621,7 @@
           </mc:Fallback>
         </mc:AlternateContent>
       </w:r>
-      <w:r>
-        <w:rPr>
-          <w:noProof/>
-          <w:lang w:eastAsia="fr-FR"/>
-        </w:rPr>
-        <mc:AlternateContent>
-          <mc:Choice Requires="wps">
-            <w:drawing>
-              <wp:anchor distT="0" distB="0" distL="114300" distR="114300" simplePos="0" relativeHeight="251665408" behindDoc="0" locked="0" layoutInCell="1" allowOverlap="1" wp14:anchorId="3BE773FE" wp14:editId="3959AF8A">
-                <wp:simplePos x="0" y="0"/>
-                <wp:positionH relativeFrom="column">
-                  <wp:posOffset>2834005</wp:posOffset>
-                </wp:positionH>
-                <wp:positionV relativeFrom="paragraph">
-                  <wp:posOffset>1684020</wp:posOffset>
-                </wp:positionV>
-                <wp:extent cx="171450" cy="190500"/>
-                <wp:effectExtent l="0" t="0" r="19050" b="19050"/>
-                <wp:wrapNone/>
-                <wp:docPr id="9" name="Rectangle 9"/>
-                <wp:cNvGraphicFramePr/>
-                <a:graphic xmlns:a="http://schemas.openxmlformats.org/drawingml/2006/main">
-                  <a:graphicData uri="http://schemas.microsoft.com/office/word/2010/wordprocessingShape">
-                    <wps:wsp>
-                      <wps:cNvSpPr/>
-                      <wps:spPr>
-                        <a:xfrm>
-                          <a:off x="0" y="0"/>
-                          <a:ext cx="171450" cy="190500"/>
-                        </a:xfrm>
-                        <a:prstGeom prst="rect">
-                          <a:avLst/>
-                        </a:prstGeom>
-                        <a:noFill/>
-                        <a:ln w="19050">
-                          <a:solidFill>
-                            <a:srgbClr val="00B0F0"/>
-                          </a:solidFill>
-                        </a:ln>
-                      </wps:spPr>
-                      <wps:style>
-                        <a:lnRef idx="2">
-                          <a:schemeClr val="accent1">
-                            <a:shade val="50000"/>
-                          </a:schemeClr>
-                        </a:lnRef>
-                        <a:fillRef idx="1">
-                          <a:schemeClr val="accent1"/>
-                        </a:fillRef>
-                        <a:effectRef idx="0">
-                          <a:schemeClr val="accent1"/>
-                        </a:effectRef>
-                        <a:fontRef idx="minor">
-                          <a:schemeClr val="lt1"/>
-                        </a:fontRef>
-                      </wps:style>
-                      <wps:bodyPr rot="0" spcFirstLastPara="0" vertOverflow="overflow" horzOverflow="overflow" vert="horz" wrap="square" lIns="91440" tIns="45720" rIns="91440" bIns="45720" numCol="1" spcCol="0" rtlCol="0" fromWordArt="0" anchor="ctr" anchorCtr="0" forceAA="0" compatLnSpc="1">
-                        <a:prstTxWarp prst="textNoShape">
-                          <a:avLst/>
-                        </a:prstTxWarp>
-                        <a:noAutofit/>
-                      </wps:bodyPr>
-                    </wps:wsp>
-                  </a:graphicData>
-                </a:graphic>
-                <wp14:sizeRelH relativeFrom="margin">
-                  <wp14:pctWidth>0</wp14:pctWidth>
-                </wp14:sizeRelH>
-                <wp14:sizeRelV relativeFrom="margin">
-                  <wp14:pctHeight>0</wp14:pctHeight>
-                </wp14:sizeRelV>
-              </wp:anchor>
-            </w:drawing>
-          </mc:Choice>
-          <mc:Fallback>
-            <w:pict>
-              <v:rect id="Rectangle 9" o:spid="_x0000_s1026" style="position:absolute;margin-left:223.15pt;margin-top:132.6pt;width:13.5pt;height:15pt;z-index:251665408;visibility:visible;mso-wrap-style:square;mso-width-percent:0;mso-height-percent:0;mso-wrap-distance-left:9pt;mso-wrap-distance-top:0;mso-wrap-distance-right:9pt;mso-wrap-distance-bottom:0;mso-position-horizontal:absolute;mso-position-horizontal-relative:text;mso-position-vertical:absolute;mso-position-vertical-relative:text;mso-width-percent:0;mso-height-percent:0;mso-width-relative:margin;mso-height-relative:margin;v-text-anchor:middle" o:gfxdata="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" filled="f" strokecolor="#00b0f0" strokeweight="1.5pt"/>
-            </w:pict>
-          </mc:Fallback>
-        </mc:AlternateContent>
-      </w:r>
-      <w:r>
-        <w:rPr>
-          <w:noProof/>
-          <w:lang w:eastAsia="fr-FR"/>
-        </w:rPr>
-        <mc:AlternateContent>
-          <mc:Choice Requires="wps">
-            <w:drawing>
-              <wp:anchor distT="0" distB="0" distL="114300" distR="114300" simplePos="0" relativeHeight="251663360" behindDoc="0" locked="0" layoutInCell="1" allowOverlap="1" wp14:anchorId="40B019EC" wp14:editId="3EDF55F1">
-                <wp:simplePos x="0" y="0"/>
-                <wp:positionH relativeFrom="column">
-                  <wp:posOffset>2929255</wp:posOffset>
-                </wp:positionH>
-                <wp:positionV relativeFrom="paragraph">
-                  <wp:posOffset>245745</wp:posOffset>
-                </wp:positionV>
-                <wp:extent cx="200025" cy="180975"/>
-                <wp:effectExtent l="0" t="0" r="28575" b="28575"/>
-                <wp:wrapNone/>
-                <wp:docPr id="8" name="Rectangle 8"/>
-                <wp:cNvGraphicFramePr/>
-                <a:graphic xmlns:a="http://schemas.openxmlformats.org/drawingml/2006/main">
-                  <a:graphicData uri="http://schemas.microsoft.com/office/word/2010/wordprocessingShape">
-                    <wps:wsp>
-                      <wps:cNvSpPr/>
-                      <wps:spPr>
-                        <a:xfrm>
-                          <a:off x="0" y="0"/>
-                          <a:ext cx="200025" cy="180975"/>
-                        </a:xfrm>
-                        <a:prstGeom prst="rect">
-                          <a:avLst/>
-                        </a:prstGeom>
-                        <a:noFill/>
-                        <a:ln w="19050">
-                          <a:solidFill>
-                            <a:srgbClr val="FF0000"/>
-                          </a:solidFill>
-                        </a:ln>
-                      </wps:spPr>
-                      <wps:style>
-                        <a:lnRef idx="2">
-                          <a:schemeClr val="accent1">
-                            <a:shade val="50000"/>
-                          </a:schemeClr>
-                        </a:lnRef>
-                        <a:fillRef idx="1">
-                          <a:schemeClr val="accent1"/>
-                        </a:fillRef>
-                        <a:effectRef idx="0">
-                          <a:schemeClr val="accent1"/>
-                        </a:effectRef>
-                        <a:fontRef idx="minor">
-                          <a:schemeClr val="lt1"/>
-                        </a:fontRef>
-                      </wps:style>
-                      <wps:bodyPr rot="0" spcFirstLastPara="0" vertOverflow="overflow" horzOverflow="overflow" vert="horz" wrap="square" lIns="91440" tIns="45720" rIns="91440" bIns="45720" numCol="1" spcCol="0" rtlCol="0" fromWordArt="0" anchor="ctr" anchorCtr="0" forceAA="0" compatLnSpc="1">
-                        <a:prstTxWarp prst="textNoShape">
-                          <a:avLst/>
-                        </a:prstTxWarp>
-                        <a:noAutofit/>
-                      </wps:bodyPr>
-                    </wps:wsp>
-                  </a:graphicData>
-                </a:graphic>
-                <wp14:sizeRelH relativeFrom="margin">
-                  <wp14:pctWidth>0</wp14:pctWidth>
-                </wp14:sizeRelH>
-                <wp14:sizeRelV relativeFrom="margin">
-                  <wp14:pctHeight>0</wp14:pctHeight>
-                </wp14:sizeRelV>
-              </wp:anchor>
-            </w:drawing>
-          </mc:Choice>
-          <mc:Fallback>
-            <w:pict>
-              <v:rect id="Rectangle 8" o:spid="_x0000_s1026" style="position:absolute;margin-left:230.65pt;margin-top:19.35pt;width:15.75pt;height:14.25pt;z-index:251663360;visibility:visible;mso-wrap-style:square;mso-width-percent:0;mso-height-percent:0;mso-wrap-distance-left:9pt;mso-wrap-distance-top:0;mso-wrap-distance-right:9pt;mso-wrap-distance-bottom:0;mso-position-horizontal:absolute;mso-position-horizontal-relative:text;mso-position-vertical:absolute;mso-position-vertical-relative:text;mso-width-percent:0;mso-height-percent:0;mso-width-relative:margin;mso-height-relative:margin;v-text-anchor:middle" o:gfxdata="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" filled="f" strokecolor="red" strokeweight="1.5pt"/>
-            </w:pict>
-          </mc:Fallback>
-        </mc:AlternateContent>
-      </w:r>
+      <w:bookmarkEnd w:id="0"/>
     </w:p>
     <w:p>
       <w:pPr>
@@ -1058,6 +896,16 @@
     <w:p>
       <w:pPr>
         <w:pStyle w:val="Paragraphedeliste"/>
+      </w:pPr>
+    </w:p>
+    <w:p>
+      <w:pPr>
+        <w:pStyle w:val="Paragraphedeliste"/>
+      </w:pPr>
+    </w:p>
+    <w:p>
+      <w:pPr>
+        <w:ind w:left="360"/>
       </w:pPr>
     </w:p>
     <w:p>
@@ -1970,7 +1818,7 @@
 </file>
 
 <file path=customXml/itemProps1.xml><?xml version="1.0" encoding="utf-8"?>
-<ds:datastoreItem xmlns:ds="http://schemas.openxmlformats.org/officeDocument/2006/customXml" ds:itemID="{DDE25943-B809-4A62-BB7D-0958EA5D21A0}">
+<ds:datastoreItem xmlns:ds="http://schemas.openxmlformats.org/officeDocument/2006/customXml" ds:itemID="{8C0B98C3-17BD-45ED-9235-F2353FF9B0F1}">
   <ds:schemaRefs>
     <ds:schemaRef ds:uri="http://schemas.openxmlformats.org/officeDocument/2006/bibliography"/>
   </ds:schemaRefs>

</xml_diff>